<commit_message>
added new sample files
</commit_message>
<xml_diff>
--- a/samples/note.docx
+++ b/samples/note.docx
@@ -223,8 +223,6 @@
       <w:r>
         <w:t xml:space="preserve">is </w:t>
       </w:r>
-      <w:bookmarkStart w:id="0" w:name="_GoBack"/>
-      <w:bookmarkEnd w:id="0"/>
       <w:r>
         <w:t xml:space="preserve">just established, but pending receipt (China </w:t>
       </w:r>
@@ -285,6 +283,259 @@
     <w:p>
       <w:pPr>
         <w:pStyle w:val="CNheading2"/>
+      </w:pPr>
+    </w:p>
+    <w:p>
+      <w:pPr>
+        <w:pStyle w:val="CNheading2"/>
+      </w:pPr>
+    </w:p>
+    <w:p>
+      <w:pPr>
+        <w:pStyle w:val="CNheading2"/>
+      </w:pPr>
+      <w:r>
+        <w:t>Cash</w:t>
+      </w:r>
+    </w:p>
+    <w:p>
+      <w:pPr>
+        <w:pStyle w:val="Chinesewriting"/>
+      </w:pPr>
+    </w:p>
+    <w:p>
+      <w:pPr>
+        <w:pStyle w:val="Chinesewriting"/>
+      </w:pPr>
+      <w:r>
+        <w:rPr>
+          <w:noProof/>
+        </w:rPr>
+        <w:lastRenderedPageBreak/>
+        <w:drawing>
+          <wp:inline distT="0" distB="0" distL="0" distR="0" wp14:anchorId="7AFCDF25" wp14:editId="57AF6E9B">
+            <wp:extent cx="5943600" cy="674370"/>
+            <wp:effectExtent l="0" t="0" r="0" b="0"/>
+            <wp:docPr id="2" name="Picture 2"/>
+            <wp:cNvGraphicFramePr>
+              <a:graphicFrameLocks xmlns:a="http://schemas.openxmlformats.org/drawingml/2006/main" noChangeAspect="1"/>
+            </wp:cNvGraphicFramePr>
+            <a:graphic xmlns:a="http://schemas.openxmlformats.org/drawingml/2006/main">
+              <a:graphicData uri="http://schemas.openxmlformats.org/drawingml/2006/picture">
+                <pic:pic xmlns:pic="http://schemas.openxmlformats.org/drawingml/2006/picture">
+                  <pic:nvPicPr>
+                    <pic:cNvPr id="1" name=""/>
+                    <pic:cNvPicPr/>
+                  </pic:nvPicPr>
+                  <pic:blipFill>
+                    <a:blip r:embed="rId6"/>
+                    <a:stretch>
+                      <a:fillRect/>
+                    </a:stretch>
+                  </pic:blipFill>
+                  <pic:spPr>
+                    <a:xfrm>
+                      <a:off x="0" y="0"/>
+                      <a:ext cx="5943600" cy="674370"/>
+                    </a:xfrm>
+                    <a:prstGeom prst="rect">
+                      <a:avLst/>
+                    </a:prstGeom>
+                  </pic:spPr>
+                </pic:pic>
+              </a:graphicData>
+            </a:graphic>
+          </wp:inline>
+        </w:drawing>
+      </w:r>
+    </w:p>
+    <w:p>
+      <w:pPr>
+        <w:pStyle w:val="Chinesewriting"/>
+      </w:pPr>
+    </w:p>
+    <w:p>
+      <w:pPr>
+        <w:pStyle w:val="Chinesewriting"/>
+      </w:pPr>
+      <w:r>
+        <w:t>The above comes from “sample_cash1.xls”, the final cash in hand see the “Ledge Balance column”,</w:t>
+      </w:r>
+    </w:p>
+    <w:p>
+      <w:pPr>
+        <w:pStyle w:val="Chinesewriting"/>
+      </w:pPr>
+      <w:r>
+        <w:rPr>
+          <w:noProof/>
+        </w:rPr>
+        <w:drawing>
+          <wp:inline distT="0" distB="0" distL="0" distR="0" wp14:anchorId="79245551" wp14:editId="4F0FA40E">
+            <wp:extent cx="5524500" cy="1514475"/>
+            <wp:effectExtent l="0" t="0" r="0" b="9525"/>
+            <wp:docPr id="3" name="Picture 3"/>
+            <wp:cNvGraphicFramePr>
+              <a:graphicFrameLocks xmlns:a="http://schemas.openxmlformats.org/drawingml/2006/main" noChangeAspect="1"/>
+            </wp:cNvGraphicFramePr>
+            <a:graphic xmlns:a="http://schemas.openxmlformats.org/drawingml/2006/main">
+              <a:graphicData uri="http://schemas.openxmlformats.org/drawingml/2006/picture">
+                <pic:pic xmlns:pic="http://schemas.openxmlformats.org/drawingml/2006/picture">
+                  <pic:nvPicPr>
+                    <pic:cNvPr id="1" name=""/>
+                    <pic:cNvPicPr/>
+                  </pic:nvPicPr>
+                  <pic:blipFill>
+                    <a:blip r:embed="rId7"/>
+                    <a:stretch>
+                      <a:fillRect/>
+                    </a:stretch>
+                  </pic:blipFill>
+                  <pic:spPr>
+                    <a:xfrm>
+                      <a:off x="0" y="0"/>
+                      <a:ext cx="5524500" cy="1514475"/>
+                    </a:xfrm>
+                    <a:prstGeom prst="rect">
+                      <a:avLst/>
+                    </a:prstGeom>
+                  </pic:spPr>
+                </pic:pic>
+              </a:graphicData>
+            </a:graphic>
+          </wp:inline>
+        </w:drawing>
+      </w:r>
+    </w:p>
+    <w:p>
+      <w:pPr>
+        <w:pStyle w:val="Chinesewriting"/>
+      </w:pPr>
+      <w:r>
+        <w:t xml:space="preserve">There are three buy transactions settled on that day, so we see three rows, </w:t>
+      </w:r>
+    </w:p>
+    <w:p>
+      <w:pPr>
+        <w:pStyle w:val="Chinesewriting"/>
+        <w:numPr>
+          <w:ilvl w:val="0"/>
+          <w:numId w:val="3"/>
+        </w:numPr>
+      </w:pPr>
+      <w:r>
+        <w:t>Row1: debit 1,057,681.94, the resulting balance is 68,025,904.19</w:t>
+      </w:r>
+    </w:p>
+    <w:p>
+      <w:pPr>
+        <w:pStyle w:val="Chinesewriting"/>
+        <w:numPr>
+          <w:ilvl w:val="0"/>
+          <w:numId w:val="3"/>
+        </w:numPr>
+      </w:pPr>
+      <w:r>
+        <w:t>Row2: debit 2,116,763.89, the resulting balance is 65,909,140.30, because 68,025,904.19 – 65,909,140.30 = 2,116,763.90</w:t>
+      </w:r>
+    </w:p>
+    <w:p>
+      <w:pPr>
+        <w:pStyle w:val="Chinesewriting"/>
+        <w:numPr>
+          <w:ilvl w:val="0"/>
+          <w:numId w:val="3"/>
+        </w:numPr>
+      </w:pPr>
+      <w:r>
+        <w:t>Row3: similar, the final balance is 62,732,794.47.</w:t>
+      </w:r>
+    </w:p>
+    <w:p>
+      <w:pPr>
+        <w:pStyle w:val="Chinesewriting"/>
+      </w:pPr>
+    </w:p>
+    <w:p>
+      <w:pPr>
+        <w:pStyle w:val="Chinesewriting"/>
+      </w:pPr>
+      <w:r>
+        <w:t>The “available balance” is the amount that we can use, it is smaller than the “ledger balance” because the bank has frozen part of the ledger balance due to pending buy trades waiting to be settled. However, when there are pending sale trades to be settled, the available balance won’t be higher than the ledger balance, because the bank is conservative. Similar to the case of available balance in equity positions.</w:t>
+      </w:r>
+    </w:p>
+    <w:p>
+      <w:pPr>
+        <w:pStyle w:val="Chinesewriting"/>
+      </w:pPr>
+    </w:p>
+    <w:p>
+      <w:pPr>
+        <w:pStyle w:val="Chinesewriting"/>
+      </w:pPr>
+      <w:r>
+        <w:t>Sometimes, there is no transaction and ledger balance is zero, but the available balance is there, in this case, we simply use the available balance as the cash in hand.</w:t>
+      </w:r>
+      <w:r>
+        <w:t xml:space="preserve"> E.g., sample_cash2.xls</w:t>
+      </w:r>
+    </w:p>
+    <w:p>
+      <w:pPr>
+        <w:pStyle w:val="Chinesewriting"/>
+      </w:pPr>
+      <w:r>
+        <w:rPr>
+          <w:noProof/>
+        </w:rPr>
+        <w:lastRenderedPageBreak/>
+        <w:drawing>
+          <wp:inline distT="0" distB="0" distL="0" distR="0" wp14:anchorId="03403871" wp14:editId="6A958412">
+            <wp:extent cx="5943600" cy="921385"/>
+            <wp:effectExtent l="0" t="0" r="0" b="0"/>
+            <wp:docPr id="4" name="Picture 4"/>
+            <wp:cNvGraphicFramePr>
+              <a:graphicFrameLocks xmlns:a="http://schemas.openxmlformats.org/drawingml/2006/main" noChangeAspect="1"/>
+            </wp:cNvGraphicFramePr>
+            <a:graphic xmlns:a="http://schemas.openxmlformats.org/drawingml/2006/main">
+              <a:graphicData uri="http://schemas.openxmlformats.org/drawingml/2006/picture">
+                <pic:pic xmlns:pic="http://schemas.openxmlformats.org/drawingml/2006/picture">
+                  <pic:nvPicPr>
+                    <pic:cNvPr id="1" name=""/>
+                    <pic:cNvPicPr/>
+                  </pic:nvPicPr>
+                  <pic:blipFill>
+                    <a:blip r:embed="rId8"/>
+                    <a:stretch>
+                      <a:fillRect/>
+                    </a:stretch>
+                  </pic:blipFill>
+                  <pic:spPr>
+                    <a:xfrm>
+                      <a:off x="0" y="0"/>
+                      <a:ext cx="5943600" cy="921385"/>
+                    </a:xfrm>
+                    <a:prstGeom prst="rect">
+                      <a:avLst/>
+                    </a:prstGeom>
+                  </pic:spPr>
+                </pic:pic>
+              </a:graphicData>
+            </a:graphic>
+          </wp:inline>
+        </w:drawing>
+      </w:r>
+      <w:bookmarkStart w:id="0" w:name="_GoBack"/>
+      <w:bookmarkEnd w:id="0"/>
+    </w:p>
+    <w:p>
+      <w:pPr>
+        <w:pStyle w:val="Chinesewriting"/>
+      </w:pPr>
+    </w:p>
+    <w:p>
+      <w:pPr>
+        <w:pStyle w:val="Chinesewriting"/>
       </w:pPr>
     </w:p>
     <w:p>
@@ -305,6 +556,119 @@
 <file path=word/numbering.xml><?xml version="1.0" encoding="utf-8"?>
 <w:numbering xmlns:wpc="http://schemas.microsoft.com/office/word/2010/wordprocessingCanvas" xmlns:mc="http://schemas.openxmlformats.org/markup-compatibility/2006" xmlns:o="urn:schemas-microsoft-com:office:office" xmlns:r="http://schemas.openxmlformats.org/officeDocument/2006/relationships" xmlns:m="http://schemas.openxmlformats.org/officeDocument/2006/math" xmlns:v="urn:schemas-microsoft-com:vml" xmlns:wp14="http://schemas.microsoft.com/office/word/2010/wordprocessingDrawing" xmlns:wp="http://schemas.openxmlformats.org/drawingml/2006/wordprocessingDrawing" xmlns:w10="urn:schemas-microsoft-com:office:word" xmlns:w="http://schemas.openxmlformats.org/wordprocessingml/2006/main" xmlns:w14="http://schemas.microsoft.com/office/word/2010/wordml" xmlns:w15="http://schemas.microsoft.com/office/word/2012/wordml" xmlns:wpg="http://schemas.microsoft.com/office/word/2010/wordprocessingGroup" xmlns:wpi="http://schemas.microsoft.com/office/word/2010/wordprocessingInk" xmlns:wne="http://schemas.microsoft.com/office/word/2006/wordml" xmlns:wps="http://schemas.microsoft.com/office/word/2010/wordprocessingShape" mc:Ignorable="w14 w15 wp14">
   <w:abstractNum w:abstractNumId="0" w15:restartNumberingAfterBreak="0">
+    <w:nsid w:val="436A757A"/>
+    <w:multiLevelType w:val="hybridMultilevel"/>
+    <w:tmpl w:val="23A2626A"/>
+    <w:lvl w:ilvl="0" w:tplc="04090001">
+      <w:start w:val="1"/>
+      <w:numFmt w:val="bullet"/>
+      <w:lvlText w:val=""/>
+      <w:lvlJc w:val="left"/>
+      <w:pPr>
+        <w:ind w:left="720" w:hanging="360"/>
+      </w:pPr>
+      <w:rPr>
+        <w:rFonts w:ascii="Symbol" w:hAnsi="Symbol" w:hint="default"/>
+      </w:rPr>
+    </w:lvl>
+    <w:lvl w:ilvl="1" w:tplc="04090003" w:tentative="1">
+      <w:start w:val="1"/>
+      <w:numFmt w:val="bullet"/>
+      <w:lvlText w:val="o"/>
+      <w:lvlJc w:val="left"/>
+      <w:pPr>
+        <w:ind w:left="1440" w:hanging="360"/>
+      </w:pPr>
+      <w:rPr>
+        <w:rFonts w:ascii="Courier New" w:hAnsi="Courier New" w:cs="Courier New" w:hint="default"/>
+      </w:rPr>
+    </w:lvl>
+    <w:lvl w:ilvl="2" w:tplc="04090005" w:tentative="1">
+      <w:start w:val="1"/>
+      <w:numFmt w:val="bullet"/>
+      <w:lvlText w:val=""/>
+      <w:lvlJc w:val="left"/>
+      <w:pPr>
+        <w:ind w:left="2160" w:hanging="360"/>
+      </w:pPr>
+      <w:rPr>
+        <w:rFonts w:ascii="Wingdings" w:hAnsi="Wingdings" w:hint="default"/>
+      </w:rPr>
+    </w:lvl>
+    <w:lvl w:ilvl="3" w:tplc="04090001" w:tentative="1">
+      <w:start w:val="1"/>
+      <w:numFmt w:val="bullet"/>
+      <w:lvlText w:val=""/>
+      <w:lvlJc w:val="left"/>
+      <w:pPr>
+        <w:ind w:left="2880" w:hanging="360"/>
+      </w:pPr>
+      <w:rPr>
+        <w:rFonts w:ascii="Symbol" w:hAnsi="Symbol" w:hint="default"/>
+      </w:rPr>
+    </w:lvl>
+    <w:lvl w:ilvl="4" w:tplc="04090003" w:tentative="1">
+      <w:start w:val="1"/>
+      <w:numFmt w:val="bullet"/>
+      <w:lvlText w:val="o"/>
+      <w:lvlJc w:val="left"/>
+      <w:pPr>
+        <w:ind w:left="3600" w:hanging="360"/>
+      </w:pPr>
+      <w:rPr>
+        <w:rFonts w:ascii="Courier New" w:hAnsi="Courier New" w:cs="Courier New" w:hint="default"/>
+      </w:rPr>
+    </w:lvl>
+    <w:lvl w:ilvl="5" w:tplc="04090005" w:tentative="1">
+      <w:start w:val="1"/>
+      <w:numFmt w:val="bullet"/>
+      <w:lvlText w:val=""/>
+      <w:lvlJc w:val="left"/>
+      <w:pPr>
+        <w:ind w:left="4320" w:hanging="360"/>
+      </w:pPr>
+      <w:rPr>
+        <w:rFonts w:ascii="Wingdings" w:hAnsi="Wingdings" w:hint="default"/>
+      </w:rPr>
+    </w:lvl>
+    <w:lvl w:ilvl="6" w:tplc="04090001" w:tentative="1">
+      <w:start w:val="1"/>
+      <w:numFmt w:val="bullet"/>
+      <w:lvlText w:val=""/>
+      <w:lvlJc w:val="left"/>
+      <w:pPr>
+        <w:ind w:left="5040" w:hanging="360"/>
+      </w:pPr>
+      <w:rPr>
+        <w:rFonts w:ascii="Symbol" w:hAnsi="Symbol" w:hint="default"/>
+      </w:rPr>
+    </w:lvl>
+    <w:lvl w:ilvl="7" w:tplc="04090003" w:tentative="1">
+      <w:start w:val="1"/>
+      <w:numFmt w:val="bullet"/>
+      <w:lvlText w:val="o"/>
+      <w:lvlJc w:val="left"/>
+      <w:pPr>
+        <w:ind w:left="5760" w:hanging="360"/>
+      </w:pPr>
+      <w:rPr>
+        <w:rFonts w:ascii="Courier New" w:hAnsi="Courier New" w:cs="Courier New" w:hint="default"/>
+      </w:rPr>
+    </w:lvl>
+    <w:lvl w:ilvl="8" w:tplc="04090005" w:tentative="1">
+      <w:start w:val="1"/>
+      <w:numFmt w:val="bullet"/>
+      <w:lvlText w:val=""/>
+      <w:lvlJc w:val="left"/>
+      <w:pPr>
+        <w:ind w:left="6480" w:hanging="360"/>
+      </w:pPr>
+      <w:rPr>
+        <w:rFonts w:ascii="Wingdings" w:hAnsi="Wingdings" w:hint="default"/>
+      </w:rPr>
+    </w:lvl>
+  </w:abstractNum>
+  <w:abstractNum w:abstractNumId="1" w15:restartNumberingAfterBreak="0">
     <w:nsid w:val="45D41E93"/>
     <w:multiLevelType w:val="hybridMultilevel"/>
     <w:tmpl w:val="0964A4CC"/>
@@ -390,7 +754,7 @@
       </w:pPr>
     </w:lvl>
   </w:abstractNum>
-  <w:abstractNum w:abstractNumId="1" w15:restartNumberingAfterBreak="0">
+  <w:abstractNum w:abstractNumId="2" w15:restartNumberingAfterBreak="0">
     <w:nsid w:val="4C646124"/>
     <w:multiLevelType w:val="hybridMultilevel"/>
     <w:tmpl w:val="DCBCB6EA"/>
@@ -504,10 +868,13 @@
     </w:lvl>
   </w:abstractNum>
   <w:num w:numId="1">
-    <w:abstractNumId w:val="0"/>
+    <w:abstractNumId w:val="1"/>
   </w:num>
   <w:num w:numId="2">
-    <w:abstractNumId w:val="1"/>
+    <w:abstractNumId w:val="2"/>
+  </w:num>
+  <w:num w:numId="3">
+    <w:abstractNumId w:val="0"/>
   </w:num>
 </w:numbering>
 </file>

</xml_diff>